<commit_message>
Actualiza fechas de entrega
</commit_message>
<xml_diff>
--- a/Proyectos/PROYECTO PARCIAL 2.docx
+++ b/Proyectos/PROYECTO PARCIAL 2.docx
@@ -1,6 +1,6 @@
 
 <file path=word/document.xml><?xml version="1.0" encoding="utf-8"?>
-<w:document xmlns:wpc="http://schemas.microsoft.com/office/word/2010/wordprocessingCanvas" xmlns:cx="http://schemas.microsoft.com/office/drawing/2014/chartex" xmlns:cx1="http://schemas.microsoft.com/office/drawing/2015/9/8/chartex" xmlns:cx2="http://schemas.microsoft.com/office/drawing/2015/10/21/chartex" xmlns:cx3="http://schemas.microsoft.com/office/drawing/2016/5/9/chartex" xmlns:cx4="http://schemas.microsoft.com/office/drawing/2016/5/10/chartex" xmlns:cx5="http://schemas.microsoft.com/office/drawing/2016/5/11/chartex" xmlns:cx6="http://schemas.microsoft.com/office/drawing/2016/5/12/chartex" xmlns:cx7="http://schemas.microsoft.com/office/drawing/2016/5/13/chartex" xmlns:cx8="http://schemas.microsoft.com/office/drawing/2016/5/14/chartex" xmlns:mc="http://schemas.openxmlformats.org/markup-compatibility/2006" xmlns:aink="http://schemas.microsoft.com/office/drawing/2016/ink" xmlns:am3d="http://schemas.microsoft.com/office/drawing/2017/model3d" xmlns:o="urn:schemas-microsoft-com:office:office" xmlns:r="http://schemas.openxmlformats.org/officeDocument/2006/relationships" xmlns:m="http://schemas.openxmlformats.org/officeDocument/2006/math" xmlns:v="urn:schemas-microsoft-com:vml" xmlns:wp14="http://schemas.microsoft.com/office/word/2010/wordprocessingDrawing" xmlns:wp="http://schemas.openxmlformats.org/drawingml/2006/wordprocessingDrawing" xmlns:w10="urn:schemas-microsoft-com:office:word" xmlns:w="http://schemas.openxmlformats.org/wordprocessingml/2006/main" xmlns:w14="http://schemas.microsoft.com/office/word/2010/wordml" xmlns:w15="http://schemas.microsoft.com/office/word/2012/wordml" xmlns:w16cex="http://schemas.microsoft.com/office/word/2018/wordml/cex" xmlns:w16cid="http://schemas.microsoft.com/office/word/2016/wordml/cid" xmlns:w16="http://schemas.microsoft.com/office/word/2018/wordml" xmlns:w16se="http://schemas.microsoft.com/office/word/2015/wordml/symex" xmlns:wpg="http://schemas.microsoft.com/office/word/2010/wordprocessingGroup" xmlns:wpi="http://schemas.microsoft.com/office/word/2010/wordprocessingInk" xmlns:wne="http://schemas.microsoft.com/office/word/2006/wordml" xmlns:wps="http://schemas.microsoft.com/office/word/2010/wordprocessingShape" mc:Ignorable="w14 w15 w16se w16cid w16 w16cex wp14">
+<w:document xmlns:wpc="http://schemas.microsoft.com/office/word/2010/wordprocessingCanvas" xmlns:cx="http://schemas.microsoft.com/office/drawing/2014/chartex" xmlns:cx1="http://schemas.microsoft.com/office/drawing/2015/9/8/chartex" xmlns:cx2="http://schemas.microsoft.com/office/drawing/2015/10/21/chartex" xmlns:cx3="http://schemas.microsoft.com/office/drawing/2016/5/9/chartex" xmlns:cx4="http://schemas.microsoft.com/office/drawing/2016/5/10/chartex" xmlns:cx5="http://schemas.microsoft.com/office/drawing/2016/5/11/chartex" xmlns:cx6="http://schemas.microsoft.com/office/drawing/2016/5/12/chartex" xmlns:cx7="http://schemas.microsoft.com/office/drawing/2016/5/13/chartex" xmlns:cx8="http://schemas.microsoft.com/office/drawing/2016/5/14/chartex" xmlns:mc="http://schemas.openxmlformats.org/markup-compatibility/2006" xmlns:aink="http://schemas.microsoft.com/office/drawing/2016/ink" xmlns:am3d="http://schemas.microsoft.com/office/drawing/2017/model3d" xmlns:o="urn:schemas-microsoft-com:office:office" xmlns:r="http://schemas.openxmlformats.org/officeDocument/2006/relationships" xmlns:m="http://schemas.openxmlformats.org/officeDocument/2006/math" xmlns:v="urn:schemas-microsoft-com:vml" xmlns:wp14="http://schemas.microsoft.com/office/word/2010/wordprocessingDrawing" xmlns:wp="http://schemas.openxmlformats.org/drawingml/2006/wordprocessingDrawing" xmlns:w10="urn:schemas-microsoft-com:office:word" xmlns:w="http://schemas.openxmlformats.org/wordprocessingml/2006/main" xmlns:w14="http://schemas.microsoft.com/office/word/2010/wordml" xmlns:w15="http://schemas.microsoft.com/office/word/2012/wordml" xmlns:w16cex="http://schemas.microsoft.com/office/word/2018/wordml/cex" xmlns:w16cid="http://schemas.microsoft.com/office/word/2016/wordml/cid" xmlns:w16="http://schemas.microsoft.com/office/word/2018/wordml" xmlns:w16sdtdh="http://schemas.microsoft.com/office/word/2020/wordml/sdtdatahash" xmlns:w16se="http://schemas.microsoft.com/office/word/2015/wordml/symex" xmlns:wpg="http://schemas.microsoft.com/office/word/2010/wordprocessingGroup" xmlns:wpi="http://schemas.microsoft.com/office/word/2010/wordprocessingInk" xmlns:wne="http://schemas.microsoft.com/office/word/2006/wordml" xmlns:wps="http://schemas.microsoft.com/office/word/2010/wordprocessingShape" mc:Ignorable="w14 w15 w16se w16cid w16 w16cex w16sdtdh wp14">
   <w:body>
     <w:p>
       <w:pPr>
@@ -141,7 +141,7 @@
     </w:p>
     <w:p>
       <w:pPr>
-        <w:pStyle w:val="Prrafodelista"/>
+        <w:pStyle w:val="ListParagraph"/>
         <w:numPr>
           <w:ilvl w:val="0"/>
           <w:numId w:val="1"/>
@@ -160,7 +160,7 @@
     </w:p>
     <w:p>
       <w:pPr>
-        <w:pStyle w:val="Prrafodelista"/>
+        <w:pStyle w:val="ListParagraph"/>
         <w:numPr>
           <w:ilvl w:val="0"/>
           <w:numId w:val="1"/>
@@ -223,7 +223,7 @@
     </w:p>
     <w:p>
       <w:pPr>
-        <w:pStyle w:val="Prrafodelista"/>
+        <w:pStyle w:val="ListParagraph"/>
         <w:numPr>
           <w:ilvl w:val="0"/>
           <w:numId w:val="2"/>
@@ -290,16 +290,16 @@
     </w:p>
     <w:p>
       <w:pPr>
-        <w:pStyle w:val="Prrafodelista"/>
-        <w:jc w:val="both"/>
-        <w:rPr>
-          <w:lang w:val="es-ES"/>
-        </w:rPr>
-      </w:pPr>
-    </w:p>
-    <w:p>
-      <w:pPr>
-        <w:pStyle w:val="Prrafodelista"/>
+        <w:pStyle w:val="ListParagraph"/>
+        <w:jc w:val="both"/>
+        <w:rPr>
+          <w:lang w:val="es-ES"/>
+        </w:rPr>
+      </w:pPr>
+    </w:p>
+    <w:p>
+      <w:pPr>
+        <w:pStyle w:val="ListParagraph"/>
         <w:numPr>
           <w:ilvl w:val="0"/>
           <w:numId w:val="2"/>
@@ -386,7 +386,7 @@
     </w:p>
     <w:p>
       <w:pPr>
-        <w:pStyle w:val="Prrafodelista"/>
+        <w:pStyle w:val="ListParagraph"/>
         <w:numPr>
           <w:ilvl w:val="0"/>
           <w:numId w:val="2"/>
@@ -405,7 +405,7 @@
     </w:p>
     <w:p>
       <w:pPr>
-        <w:pStyle w:val="Prrafodelista"/>
+        <w:pStyle w:val="ListParagraph"/>
         <w:jc w:val="both"/>
         <w:rPr>
           <w:lang w:val="es-ES"/>
@@ -498,70 +498,70 @@
     </w:p>
     <w:p>
       <w:pPr>
-        <w:pStyle w:val="Prrafodelista"/>
-        <w:jc w:val="both"/>
-        <w:rPr>
-          <w:lang w:val="es-ES"/>
-        </w:rPr>
-      </w:pPr>
-    </w:p>
-    <w:p>
-      <w:pPr>
-        <w:pStyle w:val="Prrafodelista"/>
-        <w:jc w:val="both"/>
-        <w:rPr>
-          <w:lang w:val="es-ES"/>
-        </w:rPr>
-      </w:pPr>
-    </w:p>
-    <w:p>
-      <w:pPr>
-        <w:pStyle w:val="Prrafodelista"/>
-        <w:jc w:val="both"/>
-        <w:rPr>
-          <w:lang w:val="es-ES"/>
-        </w:rPr>
-      </w:pPr>
-    </w:p>
-    <w:p>
-      <w:pPr>
-        <w:pStyle w:val="Prrafodelista"/>
-        <w:jc w:val="both"/>
-        <w:rPr>
-          <w:lang w:val="es-ES"/>
-        </w:rPr>
-      </w:pPr>
-    </w:p>
-    <w:p>
-      <w:pPr>
-        <w:pStyle w:val="Prrafodelista"/>
-        <w:jc w:val="both"/>
-        <w:rPr>
-          <w:lang w:val="es-ES"/>
-        </w:rPr>
-      </w:pPr>
-    </w:p>
-    <w:p>
-      <w:pPr>
-        <w:pStyle w:val="Prrafodelista"/>
-        <w:jc w:val="both"/>
-        <w:rPr>
-          <w:lang w:val="es-ES"/>
-        </w:rPr>
-      </w:pPr>
-    </w:p>
-    <w:p>
-      <w:pPr>
-        <w:pStyle w:val="Prrafodelista"/>
-        <w:jc w:val="both"/>
-        <w:rPr>
-          <w:lang w:val="es-ES"/>
-        </w:rPr>
-      </w:pPr>
-    </w:p>
-    <w:p>
-      <w:pPr>
-        <w:pStyle w:val="Prrafodelista"/>
+        <w:pStyle w:val="ListParagraph"/>
+        <w:jc w:val="both"/>
+        <w:rPr>
+          <w:lang w:val="es-ES"/>
+        </w:rPr>
+      </w:pPr>
+    </w:p>
+    <w:p>
+      <w:pPr>
+        <w:pStyle w:val="ListParagraph"/>
+        <w:jc w:val="both"/>
+        <w:rPr>
+          <w:lang w:val="es-ES"/>
+        </w:rPr>
+      </w:pPr>
+    </w:p>
+    <w:p>
+      <w:pPr>
+        <w:pStyle w:val="ListParagraph"/>
+        <w:jc w:val="both"/>
+        <w:rPr>
+          <w:lang w:val="es-ES"/>
+        </w:rPr>
+      </w:pPr>
+    </w:p>
+    <w:p>
+      <w:pPr>
+        <w:pStyle w:val="ListParagraph"/>
+        <w:jc w:val="both"/>
+        <w:rPr>
+          <w:lang w:val="es-ES"/>
+        </w:rPr>
+      </w:pPr>
+    </w:p>
+    <w:p>
+      <w:pPr>
+        <w:pStyle w:val="ListParagraph"/>
+        <w:jc w:val="both"/>
+        <w:rPr>
+          <w:lang w:val="es-ES"/>
+        </w:rPr>
+      </w:pPr>
+    </w:p>
+    <w:p>
+      <w:pPr>
+        <w:pStyle w:val="ListParagraph"/>
+        <w:jc w:val="both"/>
+        <w:rPr>
+          <w:lang w:val="es-ES"/>
+        </w:rPr>
+      </w:pPr>
+    </w:p>
+    <w:p>
+      <w:pPr>
+        <w:pStyle w:val="ListParagraph"/>
+        <w:jc w:val="both"/>
+        <w:rPr>
+          <w:lang w:val="es-ES"/>
+        </w:rPr>
+      </w:pPr>
+    </w:p>
+    <w:p>
+      <w:pPr>
+        <w:pStyle w:val="ListParagraph"/>
         <w:jc w:val="both"/>
         <w:rPr>
           <w:lang w:val="es-ES"/>
@@ -1058,7 +1058,7 @@
     </w:p>
     <w:tbl>
       <w:tblPr>
-        <w:tblStyle w:val="Tablaconcuadrcula"/>
+        <w:tblStyle w:val="TableGrid"/>
         <w:tblW w:w="0" w:type="auto"/>
         <w:tblLook w:val="04A0" w:firstRow="1" w:lastRow="0" w:firstColumn="1" w:lastColumn="0" w:noHBand="0" w:noVBand="1"/>
       </w:tblPr>
@@ -1220,39 +1220,25 @@
                 <w:lang w:val="es-ES"/>
               </w:rPr>
             </w:pPr>
+            <w:r>
+              <w:rPr>
+                <w:lang w:val="es-ES"/>
+              </w:rPr>
+              <w:t xml:space="preserve">User </w:t>
+            </w:r>
             <w:proofErr w:type="spellStart"/>
             <w:r>
               <w:rPr>
                 <w:lang w:val="es-ES"/>
               </w:rPr>
-              <w:t>User</w:t>
+              <w:t>flow</w:t>
             </w:r>
             <w:proofErr w:type="spellEnd"/>
             <w:r>
               <w:rPr>
                 <w:lang w:val="es-ES"/>
               </w:rPr>
-              <w:t xml:space="preserve"> </w:t>
-            </w:r>
-            <w:proofErr w:type="spellStart"/>
-            <w:r>
-              <w:rPr>
-                <w:lang w:val="es-ES"/>
-              </w:rPr>
-              <w:t>flow</w:t>
-            </w:r>
-            <w:proofErr w:type="spellEnd"/>
-            <w:r>
-              <w:rPr>
-                <w:lang w:val="es-ES"/>
-              </w:rPr>
-              <w:t xml:space="preserve"> del ecosistema</w:t>
-            </w:r>
-            <w:r>
-              <w:rPr>
-                <w:lang w:val="es-ES"/>
-              </w:rPr>
-              <w:t xml:space="preserve">: descripción de cómo interactúa el/los roles de la aplicación en el sistema usando el diagrama de flujo de usuario </w:t>
+              <w:t xml:space="preserve"> del ecosistema: descripción de cómo interactúa el/los roles de la aplicación en el sistema usando el diagrama de flujo de usuario </w:t>
             </w:r>
           </w:p>
         </w:tc>
@@ -1271,13 +1257,7 @@
               <w:rPr>
                 <w:lang w:val="es-ES"/>
               </w:rPr>
-              <w:t>10</w:t>
-            </w:r>
-            <w:r>
-              <w:rPr>
-                <w:lang w:val="es-ES"/>
-              </w:rPr>
-              <w:t>%</w:t>
+              <w:t>10%</w:t>
             </w:r>
           </w:p>
         </w:tc>
@@ -1293,7 +1273,7 @@
     </w:p>
     <w:tbl>
       <w:tblPr>
-        <w:tblStyle w:val="Tablaconcuadrcula"/>
+        <w:tblStyle w:val="TableGrid"/>
         <w:tblW w:w="0" w:type="auto"/>
         <w:tblLook w:val="04A0" w:firstRow="1" w:lastRow="0" w:firstColumn="1" w:lastColumn="0" w:noHBand="0" w:noVBand="1"/>
       </w:tblPr>
@@ -1555,7 +1535,7 @@
     </w:p>
     <w:tbl>
       <w:tblPr>
-        <w:tblStyle w:val="Tablaconcuadrcula"/>
+        <w:tblStyle w:val="TableGrid"/>
         <w:tblW w:w="0" w:type="auto"/>
         <w:tblLook w:val="04A0" w:firstRow="1" w:lastRow="0" w:firstColumn="1" w:lastColumn="0" w:noHBand="0" w:noVBand="1"/>
       </w:tblPr>
@@ -1903,7 +1883,57 @@
         <w:rPr>
           <w:lang w:val="es-ES"/>
         </w:rPr>
-        <w:t>Mayo</w:t>
+        <w:t>Final de la semana 13, Domingo noviembre 7</w:t>
+      </w:r>
+      <w:r>
+        <w:rPr>
+          <w:lang w:val="es-ES"/>
+        </w:rPr>
+        <w:t xml:space="preserve"> de 202</w:t>
+      </w:r>
+      <w:r>
+        <w:rPr>
+          <w:lang w:val="es-ES"/>
+        </w:rPr>
+        <w:t>1</w:t>
+      </w:r>
+    </w:p>
+    <w:p>
+      <w:pPr>
+        <w:rPr>
+          <w:rFonts w:ascii="Times New Roman" w:eastAsia="Times New Roman" w:hAnsi="Times New Roman" w:cs="Times New Roman"/>
+          <w:lang w:val="es-ES"/>
+        </w:rPr>
+      </w:pPr>
+    </w:p>
+    <w:p>
+      <w:pPr>
+        <w:rPr>
+          <w:rFonts w:ascii="Calibri" w:eastAsia="Times New Roman" w:hAnsi="Calibri" w:cs="Calibri"/>
+          <w:b/>
+          <w:lang w:val="es-ES"/>
+        </w:rPr>
+      </w:pPr>
+      <w:r>
+        <w:rPr>
+          <w:rFonts w:ascii="Calibri" w:eastAsia="Times New Roman" w:hAnsi="Calibri" w:cs="Calibri"/>
+          <w:b/>
+          <w:lang w:val="es-ES"/>
+        </w:rPr>
+        <w:t>Propuesta de diseño</w:t>
+      </w:r>
+    </w:p>
+    <w:p>
+      <w:pPr>
+        <w:rPr>
+          <w:lang w:val="es-ES"/>
+        </w:rPr>
+      </w:pPr>
+      <w:r>
+        <w:rPr>
+          <w:lang w:val="es-ES"/>
+        </w:rPr>
+        <w:t>Final de la semana 14, Domingo</w:t>
       </w:r>
       <w:r>
         <w:rPr>
@@ -1915,7 +1945,7 @@
         <w:rPr>
           <w:lang w:val="es-ES"/>
         </w:rPr>
-        <w:t>9</w:t>
+        <w:t>noviembre 14</w:t>
       </w:r>
       <w:r>
         <w:rPr>
@@ -1932,83 +1962,6 @@
     </w:p>
     <w:p>
       <w:pPr>
-        <w:rPr>
-          <w:rFonts w:ascii="Times New Roman" w:eastAsia="Times New Roman" w:hAnsi="Times New Roman" w:cs="Times New Roman"/>
-        </w:rPr>
-      </w:pPr>
-    </w:p>
-    <w:p>
-      <w:pPr>
-        <w:rPr>
-          <w:rFonts w:ascii="Calibri" w:eastAsia="Times New Roman" w:hAnsi="Calibri" w:cs="Calibri"/>
-          <w:b/>
-        </w:rPr>
-      </w:pPr>
-      <w:proofErr w:type="spellStart"/>
-      <w:r>
-        <w:rPr>
-          <w:rFonts w:ascii="Calibri" w:eastAsia="Times New Roman" w:hAnsi="Calibri" w:cs="Calibri"/>
-          <w:b/>
-        </w:rPr>
-        <w:t>Propuesta</w:t>
-      </w:r>
-      <w:proofErr w:type="spellEnd"/>
-      <w:r>
-        <w:rPr>
-          <w:rFonts w:ascii="Calibri" w:eastAsia="Times New Roman" w:hAnsi="Calibri" w:cs="Calibri"/>
-          <w:b/>
-        </w:rPr>
-        <w:t xml:space="preserve"> de </w:t>
-      </w:r>
-      <w:proofErr w:type="spellStart"/>
-      <w:r>
-        <w:rPr>
-          <w:rFonts w:ascii="Calibri" w:eastAsia="Times New Roman" w:hAnsi="Calibri" w:cs="Calibri"/>
-          <w:b/>
-        </w:rPr>
-        <w:t>diseño</w:t>
-      </w:r>
-      <w:proofErr w:type="spellEnd"/>
-    </w:p>
-    <w:p>
-      <w:pPr>
-        <w:rPr>
-          <w:lang w:val="es-ES"/>
-        </w:rPr>
-      </w:pPr>
-      <w:r>
-        <w:rPr>
-          <w:lang w:val="es-ES"/>
-        </w:rPr>
-        <w:t>Mayo</w:t>
-      </w:r>
-      <w:r>
-        <w:rPr>
-          <w:lang w:val="es-ES"/>
-        </w:rPr>
-        <w:t xml:space="preserve"> 1</w:t>
-      </w:r>
-      <w:r>
-        <w:rPr>
-          <w:lang w:val="es-ES"/>
-        </w:rPr>
-        <w:t>6</w:t>
-      </w:r>
-      <w:r>
-        <w:rPr>
-          <w:lang w:val="es-ES"/>
-        </w:rPr>
-        <w:t xml:space="preserve"> de 202</w:t>
-      </w:r>
-      <w:r>
-        <w:rPr>
-          <w:lang w:val="es-ES"/>
-        </w:rPr>
-        <w:t>1</w:t>
-      </w:r>
-    </w:p>
-    <w:p>
-      <w:pPr>
         <w:jc w:val="both"/>
         <w:rPr>
           <w:lang w:val="es-ES"/>
@@ -2035,6 +1988,7 @@
       <w:pPr>
         <w:rPr>
           <w:rFonts w:ascii="Calibri" w:eastAsia="Times New Roman" w:hAnsi="Calibri" w:cs="Calibri"/>
+          <w:lang w:val="es-ES"/>
         </w:rPr>
       </w:pPr>
       <w:r>
@@ -2042,27 +1996,14 @@
           <w:rFonts w:ascii="Calibri" w:hAnsi="Calibri" w:cs="Calibri"/>
           <w:lang w:val="es-ES"/>
         </w:rPr>
-        <w:t>Junio</w:t>
+        <w:t xml:space="preserve">Final de la semana 17, Diciembre 5 </w:t>
       </w:r>
       <w:r>
         <w:rPr>
           <w:rFonts w:ascii="Calibri" w:hAnsi="Calibri" w:cs="Calibri"/>
           <w:lang w:val="es-ES"/>
         </w:rPr>
-        <w:t xml:space="preserve"> </w:t>
-      </w:r>
-      <w:r>
-        <w:rPr>
-          <w:rFonts w:ascii="Calibri" w:eastAsia="Times New Roman" w:hAnsi="Calibri" w:cs="Calibri"/>
-        </w:rPr>
-        <w:t>11</w:t>
-      </w:r>
-      <w:r>
-        <w:rPr>
-          <w:rFonts w:ascii="Calibri" w:hAnsi="Calibri" w:cs="Calibri"/>
-          <w:lang w:val="es-ES"/>
-        </w:rPr>
-        <w:t xml:space="preserve"> de 202</w:t>
+        <w:t>de 202</w:t>
       </w:r>
       <w:r>
         <w:rPr>
@@ -2084,7 +2025,7 @@
 </file>
 
 <file path=word/endnotes.xml><?xml version="1.0" encoding="utf-8"?>
-<w:endnotes xmlns:wpc="http://schemas.microsoft.com/office/word/2010/wordprocessingCanvas" xmlns:cx="http://schemas.microsoft.com/office/drawing/2014/chartex" xmlns:cx1="http://schemas.microsoft.com/office/drawing/2015/9/8/chartex" xmlns:cx2="http://schemas.microsoft.com/office/drawing/2015/10/21/chartex" xmlns:cx3="http://schemas.microsoft.com/office/drawing/2016/5/9/chartex" xmlns:cx4="http://schemas.microsoft.com/office/drawing/2016/5/10/chartex" xmlns:cx5="http://schemas.microsoft.com/office/drawing/2016/5/11/chartex" xmlns:cx6="http://schemas.microsoft.com/office/drawing/2016/5/12/chartex" xmlns:cx7="http://schemas.microsoft.com/office/drawing/2016/5/13/chartex" xmlns:cx8="http://schemas.microsoft.com/office/drawing/2016/5/14/chartex" xmlns:mc="http://schemas.openxmlformats.org/markup-compatibility/2006" xmlns:aink="http://schemas.microsoft.com/office/drawing/2016/ink" xmlns:am3d="http://schemas.microsoft.com/office/drawing/2017/model3d" xmlns:o="urn:schemas-microsoft-com:office:office" xmlns:r="http://schemas.openxmlformats.org/officeDocument/2006/relationships" xmlns:m="http://schemas.openxmlformats.org/officeDocument/2006/math" xmlns:v="urn:schemas-microsoft-com:vml" xmlns:wp14="http://schemas.microsoft.com/office/word/2010/wordprocessingDrawing" xmlns:wp="http://schemas.openxmlformats.org/drawingml/2006/wordprocessingDrawing" xmlns:w10="urn:schemas-microsoft-com:office:word" xmlns:w="http://schemas.openxmlformats.org/wordprocessingml/2006/main" xmlns:w14="http://schemas.microsoft.com/office/word/2010/wordml" xmlns:w15="http://schemas.microsoft.com/office/word/2012/wordml" xmlns:w16cex="http://schemas.microsoft.com/office/word/2018/wordml/cex" xmlns:w16cid="http://schemas.microsoft.com/office/word/2016/wordml/cid" xmlns:w16="http://schemas.microsoft.com/office/word/2018/wordml" xmlns:w16se="http://schemas.microsoft.com/office/word/2015/wordml/symex" xmlns:wpg="http://schemas.microsoft.com/office/word/2010/wordprocessingGroup" xmlns:wpi="http://schemas.microsoft.com/office/word/2010/wordprocessingInk" xmlns:wne="http://schemas.microsoft.com/office/word/2006/wordml" xmlns:wps="http://schemas.microsoft.com/office/word/2010/wordprocessingShape" mc:Ignorable="w14 w15 w16se w16cid w16 w16cex wp14">
+<w:endnotes xmlns:wpc="http://schemas.microsoft.com/office/word/2010/wordprocessingCanvas" xmlns:cx="http://schemas.microsoft.com/office/drawing/2014/chartex" xmlns:cx1="http://schemas.microsoft.com/office/drawing/2015/9/8/chartex" xmlns:cx2="http://schemas.microsoft.com/office/drawing/2015/10/21/chartex" xmlns:cx3="http://schemas.microsoft.com/office/drawing/2016/5/9/chartex" xmlns:cx4="http://schemas.microsoft.com/office/drawing/2016/5/10/chartex" xmlns:cx5="http://schemas.microsoft.com/office/drawing/2016/5/11/chartex" xmlns:cx6="http://schemas.microsoft.com/office/drawing/2016/5/12/chartex" xmlns:cx7="http://schemas.microsoft.com/office/drawing/2016/5/13/chartex" xmlns:cx8="http://schemas.microsoft.com/office/drawing/2016/5/14/chartex" xmlns:mc="http://schemas.openxmlformats.org/markup-compatibility/2006" xmlns:aink="http://schemas.microsoft.com/office/drawing/2016/ink" xmlns:am3d="http://schemas.microsoft.com/office/drawing/2017/model3d" xmlns:o="urn:schemas-microsoft-com:office:office" xmlns:r="http://schemas.openxmlformats.org/officeDocument/2006/relationships" xmlns:m="http://schemas.openxmlformats.org/officeDocument/2006/math" xmlns:v="urn:schemas-microsoft-com:vml" xmlns:wp14="http://schemas.microsoft.com/office/word/2010/wordprocessingDrawing" xmlns:wp="http://schemas.openxmlformats.org/drawingml/2006/wordprocessingDrawing" xmlns:w10="urn:schemas-microsoft-com:office:word" xmlns:w="http://schemas.openxmlformats.org/wordprocessingml/2006/main" xmlns:w14="http://schemas.microsoft.com/office/word/2010/wordml" xmlns:w15="http://schemas.microsoft.com/office/word/2012/wordml" xmlns:w16cex="http://schemas.microsoft.com/office/word/2018/wordml/cex" xmlns:w16cid="http://schemas.microsoft.com/office/word/2016/wordml/cid" xmlns:w16="http://schemas.microsoft.com/office/word/2018/wordml" xmlns:w16sdtdh="http://schemas.microsoft.com/office/word/2020/wordml/sdtdatahash" xmlns:w16se="http://schemas.microsoft.com/office/word/2015/wordml/symex" xmlns:wpg="http://schemas.microsoft.com/office/word/2010/wordprocessingGroup" xmlns:wpi="http://schemas.microsoft.com/office/word/2010/wordprocessingInk" xmlns:wne="http://schemas.microsoft.com/office/word/2006/wordml" xmlns:wps="http://schemas.microsoft.com/office/word/2010/wordprocessingShape" mc:Ignorable="w14 w15 w16se w16cid w16 w16cex w16sdtdh wp14">
   <w:endnote w:type="separator" w:id="-1">
     <w:p>
       <w:r>
@@ -2103,7 +2044,7 @@
 </file>
 
 <file path=word/footnotes.xml><?xml version="1.0" encoding="utf-8"?>
-<w:footnotes xmlns:wpc="http://schemas.microsoft.com/office/word/2010/wordprocessingCanvas" xmlns:cx="http://schemas.microsoft.com/office/drawing/2014/chartex" xmlns:cx1="http://schemas.microsoft.com/office/drawing/2015/9/8/chartex" xmlns:cx2="http://schemas.microsoft.com/office/drawing/2015/10/21/chartex" xmlns:cx3="http://schemas.microsoft.com/office/drawing/2016/5/9/chartex" xmlns:cx4="http://schemas.microsoft.com/office/drawing/2016/5/10/chartex" xmlns:cx5="http://schemas.microsoft.com/office/drawing/2016/5/11/chartex" xmlns:cx6="http://schemas.microsoft.com/office/drawing/2016/5/12/chartex" xmlns:cx7="http://schemas.microsoft.com/office/drawing/2016/5/13/chartex" xmlns:cx8="http://schemas.microsoft.com/office/drawing/2016/5/14/chartex" xmlns:mc="http://schemas.openxmlformats.org/markup-compatibility/2006" xmlns:aink="http://schemas.microsoft.com/office/drawing/2016/ink" xmlns:am3d="http://schemas.microsoft.com/office/drawing/2017/model3d" xmlns:o="urn:schemas-microsoft-com:office:office" xmlns:r="http://schemas.openxmlformats.org/officeDocument/2006/relationships" xmlns:m="http://schemas.openxmlformats.org/officeDocument/2006/math" xmlns:v="urn:schemas-microsoft-com:vml" xmlns:wp14="http://schemas.microsoft.com/office/word/2010/wordprocessingDrawing" xmlns:wp="http://schemas.openxmlformats.org/drawingml/2006/wordprocessingDrawing" xmlns:w10="urn:schemas-microsoft-com:office:word" xmlns:w="http://schemas.openxmlformats.org/wordprocessingml/2006/main" xmlns:w14="http://schemas.microsoft.com/office/word/2010/wordml" xmlns:w15="http://schemas.microsoft.com/office/word/2012/wordml" xmlns:w16cex="http://schemas.microsoft.com/office/word/2018/wordml/cex" xmlns:w16cid="http://schemas.microsoft.com/office/word/2016/wordml/cid" xmlns:w16="http://schemas.microsoft.com/office/word/2018/wordml" xmlns:w16se="http://schemas.microsoft.com/office/word/2015/wordml/symex" xmlns:wpg="http://schemas.microsoft.com/office/word/2010/wordprocessingGroup" xmlns:wpi="http://schemas.microsoft.com/office/word/2010/wordprocessingInk" xmlns:wne="http://schemas.microsoft.com/office/word/2006/wordml" xmlns:wps="http://schemas.microsoft.com/office/word/2010/wordprocessingShape" mc:Ignorable="w14 w15 w16se w16cid w16 w16cex wp14">
+<w:footnotes xmlns:wpc="http://schemas.microsoft.com/office/word/2010/wordprocessingCanvas" xmlns:cx="http://schemas.microsoft.com/office/drawing/2014/chartex" xmlns:cx1="http://schemas.microsoft.com/office/drawing/2015/9/8/chartex" xmlns:cx2="http://schemas.microsoft.com/office/drawing/2015/10/21/chartex" xmlns:cx3="http://schemas.microsoft.com/office/drawing/2016/5/9/chartex" xmlns:cx4="http://schemas.microsoft.com/office/drawing/2016/5/10/chartex" xmlns:cx5="http://schemas.microsoft.com/office/drawing/2016/5/11/chartex" xmlns:cx6="http://schemas.microsoft.com/office/drawing/2016/5/12/chartex" xmlns:cx7="http://schemas.microsoft.com/office/drawing/2016/5/13/chartex" xmlns:cx8="http://schemas.microsoft.com/office/drawing/2016/5/14/chartex" xmlns:mc="http://schemas.openxmlformats.org/markup-compatibility/2006" xmlns:aink="http://schemas.microsoft.com/office/drawing/2016/ink" xmlns:am3d="http://schemas.microsoft.com/office/drawing/2017/model3d" xmlns:o="urn:schemas-microsoft-com:office:office" xmlns:r="http://schemas.openxmlformats.org/officeDocument/2006/relationships" xmlns:m="http://schemas.openxmlformats.org/officeDocument/2006/math" xmlns:v="urn:schemas-microsoft-com:vml" xmlns:wp14="http://schemas.microsoft.com/office/word/2010/wordprocessingDrawing" xmlns:wp="http://schemas.openxmlformats.org/drawingml/2006/wordprocessingDrawing" xmlns:w10="urn:schemas-microsoft-com:office:word" xmlns:w="http://schemas.openxmlformats.org/wordprocessingml/2006/main" xmlns:w14="http://schemas.microsoft.com/office/word/2010/wordml" xmlns:w15="http://schemas.microsoft.com/office/word/2012/wordml" xmlns:w16cex="http://schemas.microsoft.com/office/word/2018/wordml/cex" xmlns:w16cid="http://schemas.microsoft.com/office/word/2016/wordml/cid" xmlns:w16="http://schemas.microsoft.com/office/word/2018/wordml" xmlns:w16sdtdh="http://schemas.microsoft.com/office/word/2020/wordml/sdtdatahash" xmlns:w16se="http://schemas.microsoft.com/office/word/2015/wordml/symex" xmlns:wpg="http://schemas.microsoft.com/office/word/2010/wordprocessingGroup" xmlns:wpi="http://schemas.microsoft.com/office/word/2010/wordprocessingInk" xmlns:wne="http://schemas.microsoft.com/office/word/2006/wordml" xmlns:wps="http://schemas.microsoft.com/office/word/2010/wordprocessingShape" mc:Ignorable="w14 w15 w16se w16cid w16 w16cex w16sdtdh wp14">
   <w:footnote w:type="separator" w:id="-1">
     <w:p>
       <w:r>
@@ -2122,7 +2063,7 @@
 </file>
 
 <file path=word/header1.xml><?xml version="1.0" encoding="utf-8"?>
-<w:hdr xmlns:wpc="http://schemas.microsoft.com/office/word/2010/wordprocessingCanvas" xmlns:cx="http://schemas.microsoft.com/office/drawing/2014/chartex" xmlns:cx1="http://schemas.microsoft.com/office/drawing/2015/9/8/chartex" xmlns:cx2="http://schemas.microsoft.com/office/drawing/2015/10/21/chartex" xmlns:cx3="http://schemas.microsoft.com/office/drawing/2016/5/9/chartex" xmlns:cx4="http://schemas.microsoft.com/office/drawing/2016/5/10/chartex" xmlns:cx5="http://schemas.microsoft.com/office/drawing/2016/5/11/chartex" xmlns:cx6="http://schemas.microsoft.com/office/drawing/2016/5/12/chartex" xmlns:cx7="http://schemas.microsoft.com/office/drawing/2016/5/13/chartex" xmlns:cx8="http://schemas.microsoft.com/office/drawing/2016/5/14/chartex" xmlns:mc="http://schemas.openxmlformats.org/markup-compatibility/2006" xmlns:aink="http://schemas.microsoft.com/office/drawing/2016/ink" xmlns:am3d="http://schemas.microsoft.com/office/drawing/2017/model3d" xmlns:o="urn:schemas-microsoft-com:office:office" xmlns:r="http://schemas.openxmlformats.org/officeDocument/2006/relationships" xmlns:m="http://schemas.openxmlformats.org/officeDocument/2006/math" xmlns:v="urn:schemas-microsoft-com:vml" xmlns:wp14="http://schemas.microsoft.com/office/word/2010/wordprocessingDrawing" xmlns:wp="http://schemas.openxmlformats.org/drawingml/2006/wordprocessingDrawing" xmlns:w10="urn:schemas-microsoft-com:office:word" xmlns:w="http://schemas.openxmlformats.org/wordprocessingml/2006/main" xmlns:w14="http://schemas.microsoft.com/office/word/2010/wordml" xmlns:w15="http://schemas.microsoft.com/office/word/2012/wordml" xmlns:w16cex="http://schemas.microsoft.com/office/word/2018/wordml/cex" xmlns:w16cid="http://schemas.microsoft.com/office/word/2016/wordml/cid" xmlns:w16="http://schemas.microsoft.com/office/word/2018/wordml" xmlns:w16se="http://schemas.microsoft.com/office/word/2015/wordml/symex" xmlns:wpg="http://schemas.microsoft.com/office/word/2010/wordprocessingGroup" xmlns:wpi="http://schemas.microsoft.com/office/word/2010/wordprocessingInk" xmlns:wne="http://schemas.microsoft.com/office/word/2006/wordml" xmlns:wps="http://schemas.microsoft.com/office/word/2010/wordprocessingShape" mc:Ignorable="w14 w15 w16se w16cid w16 w16cex wp14">
+<w:hdr xmlns:wpc="http://schemas.microsoft.com/office/word/2010/wordprocessingCanvas" xmlns:cx="http://schemas.microsoft.com/office/drawing/2014/chartex" xmlns:cx1="http://schemas.microsoft.com/office/drawing/2015/9/8/chartex" xmlns:cx2="http://schemas.microsoft.com/office/drawing/2015/10/21/chartex" xmlns:cx3="http://schemas.microsoft.com/office/drawing/2016/5/9/chartex" xmlns:cx4="http://schemas.microsoft.com/office/drawing/2016/5/10/chartex" xmlns:cx5="http://schemas.microsoft.com/office/drawing/2016/5/11/chartex" xmlns:cx6="http://schemas.microsoft.com/office/drawing/2016/5/12/chartex" xmlns:cx7="http://schemas.microsoft.com/office/drawing/2016/5/13/chartex" xmlns:cx8="http://schemas.microsoft.com/office/drawing/2016/5/14/chartex" xmlns:mc="http://schemas.openxmlformats.org/markup-compatibility/2006" xmlns:aink="http://schemas.microsoft.com/office/drawing/2016/ink" xmlns:am3d="http://schemas.microsoft.com/office/drawing/2017/model3d" xmlns:o="urn:schemas-microsoft-com:office:office" xmlns:r="http://schemas.openxmlformats.org/officeDocument/2006/relationships" xmlns:m="http://schemas.openxmlformats.org/officeDocument/2006/math" xmlns:v="urn:schemas-microsoft-com:vml" xmlns:wp14="http://schemas.microsoft.com/office/word/2010/wordprocessingDrawing" xmlns:wp="http://schemas.openxmlformats.org/drawingml/2006/wordprocessingDrawing" xmlns:w10="urn:schemas-microsoft-com:office:word" xmlns:w="http://schemas.openxmlformats.org/wordprocessingml/2006/main" xmlns:w14="http://schemas.microsoft.com/office/word/2010/wordml" xmlns:w15="http://schemas.microsoft.com/office/word/2012/wordml" xmlns:w16cex="http://schemas.microsoft.com/office/word/2018/wordml/cex" xmlns:w16cid="http://schemas.microsoft.com/office/word/2016/wordml/cid" xmlns:w16="http://schemas.microsoft.com/office/word/2018/wordml" xmlns:w16sdtdh="http://schemas.microsoft.com/office/word/2020/wordml/sdtdatahash" xmlns:w16se="http://schemas.microsoft.com/office/word/2015/wordml/symex" xmlns:wpg="http://schemas.microsoft.com/office/word/2010/wordprocessingGroup" xmlns:wpi="http://schemas.microsoft.com/office/word/2010/wordprocessingInk" xmlns:wne="http://schemas.microsoft.com/office/word/2006/wordml" xmlns:wps="http://schemas.microsoft.com/office/word/2010/wordprocessingShape" mc:Ignorable="w14 w15 w16se w16cid w16 w16cex w16sdtdh wp14">
   <w:p>
     <w:r>
       <w:rPr>
@@ -2173,7 +2114,7 @@
   </w:p>
   <w:p>
     <w:pPr>
-      <w:pStyle w:val="Encabezado"/>
+      <w:pStyle w:val="Header"/>
       <w:rPr>
         <w:b/>
         <w:sz w:val="20"/>
@@ -2191,7 +2132,7 @@
   </w:p>
   <w:p>
     <w:pPr>
-      <w:pStyle w:val="Encabezado"/>
+      <w:pStyle w:val="Header"/>
       <w:rPr>
         <w:lang w:val="es-CO"/>
       </w:rPr>
@@ -2199,7 +2140,7 @@
   </w:p>
   <w:p>
     <w:pPr>
-      <w:pStyle w:val="Encabezado"/>
+      <w:pStyle w:val="Header"/>
       <w:rPr>
         <w:lang w:val="es-CO"/>
       </w:rPr>
@@ -2209,7 +2150,7 @@
 </file>
 
 <file path=word/numbering.xml><?xml version="1.0" encoding="utf-8"?>
-<w:numbering xmlns:wpc="http://schemas.microsoft.com/office/word/2010/wordprocessingCanvas" xmlns:cx="http://schemas.microsoft.com/office/drawing/2014/chartex" xmlns:cx1="http://schemas.microsoft.com/office/drawing/2015/9/8/chartex" xmlns:cx2="http://schemas.microsoft.com/office/drawing/2015/10/21/chartex" xmlns:cx3="http://schemas.microsoft.com/office/drawing/2016/5/9/chartex" xmlns:cx4="http://schemas.microsoft.com/office/drawing/2016/5/10/chartex" xmlns:cx5="http://schemas.microsoft.com/office/drawing/2016/5/11/chartex" xmlns:cx6="http://schemas.microsoft.com/office/drawing/2016/5/12/chartex" xmlns:cx7="http://schemas.microsoft.com/office/drawing/2016/5/13/chartex" xmlns:cx8="http://schemas.microsoft.com/office/drawing/2016/5/14/chartex" xmlns:mc="http://schemas.openxmlformats.org/markup-compatibility/2006" xmlns:aink="http://schemas.microsoft.com/office/drawing/2016/ink" xmlns:am3d="http://schemas.microsoft.com/office/drawing/2017/model3d" xmlns:o="urn:schemas-microsoft-com:office:office" xmlns:r="http://schemas.openxmlformats.org/officeDocument/2006/relationships" xmlns:m="http://schemas.openxmlformats.org/officeDocument/2006/math" xmlns:v="urn:schemas-microsoft-com:vml" xmlns:wp14="http://schemas.microsoft.com/office/word/2010/wordprocessingDrawing" xmlns:wp="http://schemas.openxmlformats.org/drawingml/2006/wordprocessingDrawing" xmlns:w10="urn:schemas-microsoft-com:office:word" xmlns:w="http://schemas.openxmlformats.org/wordprocessingml/2006/main" xmlns:w14="http://schemas.microsoft.com/office/word/2010/wordml" xmlns:w15="http://schemas.microsoft.com/office/word/2012/wordml" xmlns:w16cex="http://schemas.microsoft.com/office/word/2018/wordml/cex" xmlns:w16cid="http://schemas.microsoft.com/office/word/2016/wordml/cid" xmlns:w16="http://schemas.microsoft.com/office/word/2018/wordml" xmlns:w16se="http://schemas.microsoft.com/office/word/2015/wordml/symex" xmlns:wpg="http://schemas.microsoft.com/office/word/2010/wordprocessingGroup" xmlns:wpi="http://schemas.microsoft.com/office/word/2010/wordprocessingInk" xmlns:wne="http://schemas.microsoft.com/office/word/2006/wordml" xmlns:wps="http://schemas.microsoft.com/office/word/2010/wordprocessingShape" mc:Ignorable="w14 w15 w16se w16cid w16 w16cex wp14">
+<w:numbering xmlns:wpc="http://schemas.microsoft.com/office/word/2010/wordprocessingCanvas" xmlns:cx="http://schemas.microsoft.com/office/drawing/2014/chartex" xmlns:cx1="http://schemas.microsoft.com/office/drawing/2015/9/8/chartex" xmlns:cx2="http://schemas.microsoft.com/office/drawing/2015/10/21/chartex" xmlns:cx3="http://schemas.microsoft.com/office/drawing/2016/5/9/chartex" xmlns:cx4="http://schemas.microsoft.com/office/drawing/2016/5/10/chartex" xmlns:cx5="http://schemas.microsoft.com/office/drawing/2016/5/11/chartex" xmlns:cx6="http://schemas.microsoft.com/office/drawing/2016/5/12/chartex" xmlns:cx7="http://schemas.microsoft.com/office/drawing/2016/5/13/chartex" xmlns:cx8="http://schemas.microsoft.com/office/drawing/2016/5/14/chartex" xmlns:mc="http://schemas.openxmlformats.org/markup-compatibility/2006" xmlns:aink="http://schemas.microsoft.com/office/drawing/2016/ink" xmlns:am3d="http://schemas.microsoft.com/office/drawing/2017/model3d" xmlns:o="urn:schemas-microsoft-com:office:office" xmlns:r="http://schemas.openxmlformats.org/officeDocument/2006/relationships" xmlns:m="http://schemas.openxmlformats.org/officeDocument/2006/math" xmlns:v="urn:schemas-microsoft-com:vml" xmlns:wp14="http://schemas.microsoft.com/office/word/2010/wordprocessingDrawing" xmlns:wp="http://schemas.openxmlformats.org/drawingml/2006/wordprocessingDrawing" xmlns:w10="urn:schemas-microsoft-com:office:word" xmlns:w="http://schemas.openxmlformats.org/wordprocessingml/2006/main" xmlns:w14="http://schemas.microsoft.com/office/word/2010/wordml" xmlns:w15="http://schemas.microsoft.com/office/word/2012/wordml" xmlns:w16cex="http://schemas.microsoft.com/office/word/2018/wordml/cex" xmlns:w16cid="http://schemas.microsoft.com/office/word/2016/wordml/cid" xmlns:w16="http://schemas.microsoft.com/office/word/2018/wordml" xmlns:w16sdtdh="http://schemas.microsoft.com/office/word/2020/wordml/sdtdatahash" xmlns:w16se="http://schemas.microsoft.com/office/word/2015/wordml/symex" xmlns:wpg="http://schemas.microsoft.com/office/word/2010/wordprocessingGroup" xmlns:wpi="http://schemas.microsoft.com/office/word/2010/wordprocessingInk" xmlns:wne="http://schemas.microsoft.com/office/word/2006/wordml" xmlns:wps="http://schemas.microsoft.com/office/word/2010/wordprocessingShape" mc:Ignorable="w14 w15 w16se w16cid w16 w16cex w16sdtdh wp14">
   <w:abstractNum w:abstractNumId="0" w15:restartNumberingAfterBreak="0">
     <w:nsid w:val="355655D8"/>
     <w:multiLevelType w:val="hybridMultilevel"/>
@@ -2490,7 +2431,7 @@
 </file>
 
 <file path=word/styles.xml><?xml version="1.0" encoding="utf-8"?>
-<w:styles xmlns:mc="http://schemas.openxmlformats.org/markup-compatibility/2006" xmlns:r="http://schemas.openxmlformats.org/officeDocument/2006/relationships" xmlns:w="http://schemas.openxmlformats.org/wordprocessingml/2006/main" xmlns:w14="http://schemas.microsoft.com/office/word/2010/wordml" xmlns:w15="http://schemas.microsoft.com/office/word/2012/wordml" xmlns:w16cex="http://schemas.microsoft.com/office/word/2018/wordml/cex" xmlns:w16cid="http://schemas.microsoft.com/office/word/2016/wordml/cid" xmlns:w16="http://schemas.microsoft.com/office/word/2018/wordml" xmlns:w16se="http://schemas.microsoft.com/office/word/2015/wordml/symex" mc:Ignorable="w14 w15 w16se w16cid w16 w16cex">
+<w:styles xmlns:mc="http://schemas.openxmlformats.org/markup-compatibility/2006" xmlns:r="http://schemas.openxmlformats.org/officeDocument/2006/relationships" xmlns:w="http://schemas.openxmlformats.org/wordprocessingml/2006/main" xmlns:w14="http://schemas.microsoft.com/office/word/2010/wordml" xmlns:w15="http://schemas.microsoft.com/office/word/2012/wordml" xmlns:w16cex="http://schemas.microsoft.com/office/word/2018/wordml/cex" xmlns:w16cid="http://schemas.microsoft.com/office/word/2016/wordml/cid" xmlns:w16="http://schemas.microsoft.com/office/word/2018/wordml" xmlns:w16sdtdh="http://schemas.microsoft.com/office/word/2020/wordml/sdtdatahash" xmlns:w16se="http://schemas.microsoft.com/office/word/2015/wordml/symex" mc:Ignorable="w14 w15 w16se w16cid w16 w16cex w16sdtdh">
   <w:docDefaults>
     <w:rPrDefault>
       <w:rPr>
@@ -2608,6 +2549,7 @@
     <w:lsdException w:name="HTML Sample" w:semiHidden="1" w:unhideWhenUsed="1"/>
     <w:lsdException w:name="HTML Typewriter" w:semiHidden="1" w:unhideWhenUsed="1"/>
     <w:lsdException w:name="HTML Variable" w:semiHidden="1" w:unhideWhenUsed="1"/>
+    <w:lsdException w:name="Normal Table" w:semiHidden="1" w:unhideWhenUsed="1"/>
     <w:lsdException w:name="annotation subject" w:semiHidden="1" w:unhideWhenUsed="1"/>
     <w:lsdException w:name="No List" w:semiHidden="1" w:unhideWhenUsed="1"/>
     <w:lsdException w:name="Outline List 1" w:semiHidden="1" w:unhideWhenUsed="1"/>
@@ -2654,8 +2596,10 @@
     <w:lsdException w:name="Table Subtle 2" w:semiHidden="1" w:unhideWhenUsed="1"/>
     <w:lsdException w:name="Table Web 1" w:semiHidden="1" w:unhideWhenUsed="1"/>
     <w:lsdException w:name="Table Web 2" w:semiHidden="1" w:unhideWhenUsed="1"/>
+    <w:lsdException w:name="Table Web 3" w:semiHidden="1" w:unhideWhenUsed="1"/>
     <w:lsdException w:name="Balloon Text" w:semiHidden="1" w:unhideWhenUsed="1"/>
     <w:lsdException w:name="Table Grid" w:uiPriority="39"/>
+    <w:lsdException w:name="Table Theme" w:semiHidden="1" w:unhideWhenUsed="1"/>
     <w:lsdException w:name="Placeholder Text" w:semiHidden="1"/>
     <w:lsdException w:name="No Spacing" w:uiPriority="1" w:qFormat="1"/>
     <w:lsdException w:name="Light Shading" w:uiPriority="60"/>
@@ -2881,13 +2825,13 @@
     <w:name w:val="Normal"/>
     <w:qFormat/>
   </w:style>
-  <w:style w:type="character" w:default="1" w:styleId="Fuentedeprrafopredeter">
+  <w:style w:type="character" w:default="1" w:styleId="DefaultParagraphFont">
     <w:name w:val="Default Paragraph Font"/>
     <w:uiPriority w:val="1"/>
     <w:semiHidden/>
     <w:unhideWhenUsed/>
   </w:style>
-  <w:style w:type="table" w:default="1" w:styleId="Tablanormal">
+  <w:style w:type="table" w:default="1" w:styleId="TableNormal">
     <w:name w:val="Normal Table"/>
     <w:uiPriority w:val="99"/>
     <w:semiHidden/>
@@ -2902,16 +2846,16 @@
       </w:tblCellMar>
     </w:tblPr>
   </w:style>
-  <w:style w:type="numbering" w:default="1" w:styleId="Sinlista">
+  <w:style w:type="numbering" w:default="1" w:styleId="NoList">
     <w:name w:val="No List"/>
     <w:uiPriority w:val="99"/>
     <w:semiHidden/>
     <w:unhideWhenUsed/>
   </w:style>
-  <w:style w:type="paragraph" w:styleId="Encabezado">
+  <w:style w:type="paragraph" w:styleId="Header">
     <w:name w:val="header"/>
     <w:basedOn w:val="Normal"/>
-    <w:link w:val="EncabezadoCar"/>
+    <w:link w:val="HeaderChar"/>
     <w:uiPriority w:val="99"/>
     <w:unhideWhenUsed/>
     <w:rsid w:val="008A48AF"/>
@@ -2922,17 +2866,17 @@
       </w:tabs>
     </w:pPr>
   </w:style>
-  <w:style w:type="character" w:customStyle="1" w:styleId="EncabezadoCar">
-    <w:name w:val="Encabezado Car"/>
-    <w:basedOn w:val="Fuentedeprrafopredeter"/>
-    <w:link w:val="Encabezado"/>
+  <w:style w:type="character" w:customStyle="1" w:styleId="HeaderChar">
+    <w:name w:val="Header Char"/>
+    <w:basedOn w:val="DefaultParagraphFont"/>
+    <w:link w:val="Header"/>
     <w:uiPriority w:val="99"/>
     <w:rsid w:val="008A48AF"/>
   </w:style>
-  <w:style w:type="paragraph" w:styleId="Piedepgina">
+  <w:style w:type="paragraph" w:styleId="Footer">
     <w:name w:val="footer"/>
     <w:basedOn w:val="Normal"/>
-    <w:link w:val="PiedepginaCar"/>
+    <w:link w:val="FooterChar"/>
     <w:uiPriority w:val="99"/>
     <w:unhideWhenUsed/>
     <w:rsid w:val="008A48AF"/>
@@ -2943,14 +2887,14 @@
       </w:tabs>
     </w:pPr>
   </w:style>
-  <w:style w:type="character" w:customStyle="1" w:styleId="PiedepginaCar">
-    <w:name w:val="Pie de página Car"/>
-    <w:basedOn w:val="Fuentedeprrafopredeter"/>
-    <w:link w:val="Piedepgina"/>
+  <w:style w:type="character" w:customStyle="1" w:styleId="FooterChar">
+    <w:name w:val="Footer Char"/>
+    <w:basedOn w:val="DefaultParagraphFont"/>
+    <w:link w:val="Footer"/>
     <w:uiPriority w:val="99"/>
     <w:rsid w:val="008A48AF"/>
   </w:style>
-  <w:style w:type="paragraph" w:styleId="Prrafodelista">
+  <w:style w:type="paragraph" w:styleId="ListParagraph">
     <w:name w:val="List Paragraph"/>
     <w:basedOn w:val="Normal"/>
     <w:uiPriority w:val="34"/>
@@ -2961,9 +2905,9 @@
       <w:contextualSpacing/>
     </w:pPr>
   </w:style>
-  <w:style w:type="table" w:styleId="Tablaconcuadrcula">
+  <w:style w:type="table" w:styleId="TableGrid">
     <w:name w:val="Table Grid"/>
-    <w:basedOn w:val="Tablanormal"/>
+    <w:basedOn w:val="TableNormal"/>
     <w:uiPriority w:val="39"/>
     <w:rsid w:val="00286D6A"/>
     <w:tblPr>

</xml_diff>